<commit_message>
Only get records with number to registry. Fixing tests WIP
</commit_message>
<xml_diff>
--- a/mergefield_docs_templates/wz_rejestr.docx
+++ b/mergefield_docs_templates/wz_rejestr.docx
@@ -527,14 +527,225 @@
               </w:rPr>
               <w:fldChar w:fldCharType="end"/>
             </w:r>
-            <w:bookmarkStart w:id="0" w:name="_GoBack"/>
-            <w:bookmarkEnd w:id="0"/>
           </w:p>
         </w:tc>
       </w:tr>
     </w:tbl>
     <w:p>
       <w:pPr>
+        <w:rPr>
+          <w:rFonts w:ascii="Calibri Light" w:hAnsi="Calibri Light" w:cs="Times New Roman"/>
+        </w:rPr>
+      </w:pPr>
+    </w:p>
+    <w:p>
+      <w:pPr>
+        <w:rPr>
+          <w:rFonts w:ascii="Calibri Light" w:hAnsi="Calibri Light" w:cs="Times New Roman"/>
+        </w:rPr>
+      </w:pPr>
+    </w:p>
+    <w:p>
+      <w:pPr>
+        <w:rPr>
+          <w:rFonts w:ascii="Calibri Light" w:hAnsi="Calibri Light" w:cs="Times New Roman"/>
+        </w:rPr>
+      </w:pPr>
+    </w:p>
+    <w:p>
+      <w:pPr>
+        <w:rPr>
+          <w:rFonts w:ascii="Calibri Light" w:hAnsi="Calibri Light" w:cs="Times New Roman"/>
+        </w:rPr>
+      </w:pPr>
+    </w:p>
+    <w:p>
+      <w:pPr>
+        <w:rPr>
+          <w:rFonts w:ascii="Calibri Light" w:hAnsi="Calibri Light" w:cs="Times New Roman"/>
+        </w:rPr>
+      </w:pPr>
+    </w:p>
+    <w:p>
+      <w:pPr>
+        <w:rPr>
+          <w:rFonts w:ascii="Calibri Light" w:hAnsi="Calibri Light" w:cs="Times New Roman"/>
+        </w:rPr>
+      </w:pPr>
+    </w:p>
+    <w:p>
+      <w:pPr>
+        <w:rPr>
+          <w:rFonts w:ascii="Calibri Light" w:hAnsi="Calibri Light" w:cs="Times New Roman"/>
+        </w:rPr>
+      </w:pPr>
+    </w:p>
+    <w:p>
+      <w:pPr>
+        <w:rPr>
+          <w:rFonts w:ascii="Calibri Light" w:hAnsi="Calibri Light" w:cs="Times New Roman"/>
+        </w:rPr>
+      </w:pPr>
+    </w:p>
+    <w:p>
+      <w:pPr>
+        <w:rPr>
+          <w:rFonts w:ascii="Calibri Light" w:hAnsi="Calibri Light" w:cs="Times New Roman"/>
+        </w:rPr>
+      </w:pPr>
+    </w:p>
+    <w:p>
+      <w:pPr>
+        <w:rPr>
+          <w:rFonts w:ascii="Calibri Light" w:hAnsi="Calibri Light" w:cs="Times New Roman"/>
+        </w:rPr>
+      </w:pPr>
+    </w:p>
+    <w:p>
+      <w:pPr>
+        <w:rPr>
+          <w:rFonts w:ascii="Calibri Light" w:hAnsi="Calibri Light" w:cs="Times New Roman"/>
+        </w:rPr>
+      </w:pPr>
+    </w:p>
+    <w:p>
+      <w:pPr>
+        <w:rPr>
+          <w:rFonts w:ascii="Calibri Light" w:hAnsi="Calibri Light" w:cs="Times New Roman"/>
+        </w:rPr>
+      </w:pPr>
+    </w:p>
+    <w:p>
+      <w:pPr>
+        <w:rPr>
+          <w:rFonts w:ascii="Calibri Light" w:hAnsi="Calibri Light" w:cs="Times New Roman"/>
+        </w:rPr>
+      </w:pPr>
+    </w:p>
+    <w:p>
+      <w:pPr>
+        <w:rPr>
+          <w:rFonts w:ascii="Calibri Light" w:hAnsi="Calibri Light" w:cs="Times New Roman"/>
+        </w:rPr>
+      </w:pPr>
+    </w:p>
+    <w:p>
+      <w:pPr>
+        <w:rPr>
+          <w:rFonts w:ascii="Calibri Light" w:hAnsi="Calibri Light" w:cs="Times New Roman"/>
+        </w:rPr>
+      </w:pPr>
+    </w:p>
+    <w:p>
+      <w:pPr>
+        <w:rPr>
+          <w:rFonts w:ascii="Calibri Light" w:hAnsi="Calibri Light" w:cs="Times New Roman"/>
+        </w:rPr>
+      </w:pPr>
+    </w:p>
+    <w:p>
+      <w:pPr>
+        <w:rPr>
+          <w:rFonts w:ascii="Calibri Light" w:hAnsi="Calibri Light" w:cs="Times New Roman"/>
+        </w:rPr>
+      </w:pPr>
+    </w:p>
+    <w:p>
+      <w:pPr>
+        <w:rPr>
+          <w:rFonts w:ascii="Calibri Light" w:hAnsi="Calibri Light" w:cs="Times New Roman"/>
+        </w:rPr>
+      </w:pPr>
+    </w:p>
+    <w:p>
+      <w:pPr>
+        <w:rPr>
+          <w:rFonts w:ascii="Calibri Light" w:hAnsi="Calibri Light" w:cs="Times New Roman"/>
+        </w:rPr>
+      </w:pPr>
+    </w:p>
+    <w:p>
+      <w:pPr>
+        <w:rPr>
+          <w:rFonts w:ascii="Calibri Light" w:hAnsi="Calibri Light" w:cs="Times New Roman"/>
+        </w:rPr>
+      </w:pPr>
+    </w:p>
+    <w:p>
+      <w:pPr>
+        <w:rPr>
+          <w:rFonts w:ascii="Calibri Light" w:hAnsi="Calibri Light" w:cs="Times New Roman"/>
+        </w:rPr>
+      </w:pPr>
+    </w:p>
+    <w:p>
+      <w:pPr>
+        <w:rPr>
+          <w:rFonts w:ascii="Calibri Light" w:hAnsi="Calibri Light" w:cs="Times New Roman"/>
+        </w:rPr>
+      </w:pPr>
+    </w:p>
+    <w:p>
+      <w:pPr>
+        <w:rPr>
+          <w:rFonts w:ascii="Calibri Light" w:hAnsi="Calibri Light" w:cs="Times New Roman"/>
+        </w:rPr>
+      </w:pPr>
+    </w:p>
+    <w:p>
+      <w:pPr>
+        <w:rPr>
+          <w:rFonts w:ascii="Calibri Light" w:hAnsi="Calibri Light" w:cs="Times New Roman"/>
+        </w:rPr>
+      </w:pPr>
+    </w:p>
+    <w:p>
+      <w:pPr>
+        <w:rPr>
+          <w:rFonts w:ascii="Calibri Light" w:hAnsi="Calibri Light" w:cs="Times New Roman"/>
+        </w:rPr>
+      </w:pPr>
+    </w:p>
+    <w:p>
+      <w:pPr>
+        <w:rPr>
+          <w:rFonts w:ascii="Calibri Light" w:hAnsi="Calibri Light" w:cs="Times New Roman"/>
+        </w:rPr>
+      </w:pPr>
+    </w:p>
+    <w:p>
+      <w:pPr>
+        <w:rPr>
+          <w:rFonts w:ascii="Calibri Light" w:hAnsi="Calibri Light" w:cs="Times New Roman"/>
+        </w:rPr>
+      </w:pPr>
+    </w:p>
+    <w:p>
+      <w:pPr>
+        <w:rPr>
+          <w:rFonts w:ascii="Calibri Light" w:hAnsi="Calibri Light" w:cs="Times New Roman"/>
+        </w:rPr>
+      </w:pPr>
+    </w:p>
+    <w:p>
+      <w:pPr>
+        <w:rPr>
+          <w:rFonts w:ascii="Calibri Light" w:hAnsi="Calibri Light" w:cs="Times New Roman"/>
+        </w:rPr>
+      </w:pPr>
+      <w:bookmarkStart w:id="0" w:name="_GoBack"/>
+      <w:bookmarkEnd w:id="0"/>
+    </w:p>
+    <w:p>
+      <w:pPr>
+        <w:rPr>
+          <w:rFonts w:ascii="Calibri Light" w:hAnsi="Calibri Light" w:cs="Times New Roman"/>
+        </w:rPr>
+      </w:pPr>
+    </w:p>
+    <w:p>
+      <w:pPr>
+        <w:jc w:val="right"/>
         <w:rPr>
           <w:rFonts w:ascii="Calibri Light" w:hAnsi="Calibri Light" w:cs="Times New Roman"/>
         </w:rPr>
@@ -1462,7 +1673,7 @@
 </file>
 
 <file path=customXml/itemProps1.xml><?xml version="1.0" encoding="utf-8"?>
-<ds:datastoreItem xmlns:ds="http://schemas.openxmlformats.org/officeDocument/2006/customXml" ds:itemID="{284F3815-CDE4-4BE9-A124-4E4CAA837154}">
+<ds:datastoreItem xmlns:ds="http://schemas.openxmlformats.org/officeDocument/2006/customXml" ds:itemID="{3CBDE924-7F71-405F-A3FC-F5D24E627A6F}">
   <ds:schemaRefs>
     <ds:schemaRef ds:uri="http://schemas.openxmlformats.org/officeDocument/2006/bibliography"/>
   </ds:schemaRefs>

</xml_diff>